<commit_message>
Atualizei arquivo docx do tutorial
</commit_message>
<xml_diff>
--- a/GIT - Anotacoes.docx
+++ b/GIT - Anotacoes.docx
@@ -39,52 +39,6 @@
           <w:sz w:val="18"/>
           <w:szCs w:val="18"/>
         </w:rPr>
-        <w:t>Netlify</w:t>
-      </w:r>
-      <w:bookmarkStart w:id="0" w:name="_GoBack"/>
-      <w:bookmarkEnd w:id="0"/>
-      <w:r>
-        <w:rPr>
-          <w:rFonts w:cs="Calibri" w:cstheme="minorHAnsi"/>
-          <w:sz w:val="18"/>
-          <w:szCs w:val="18"/>
-        </w:rPr>
-        <w:t xml:space="preserve"> → pesquisar conhecimento</w:t>
-      </w:r>
-    </w:p>
-    <w:p>
-      <w:pPr>
-        <w:pStyle w:val="NoSpacing"/>
-        <w:rPr>
-          <w:rFonts w:cs="Calibri" w:cstheme="minorHAnsi"/>
-          <w:sz w:val="18"/>
-          <w:szCs w:val="18"/>
-        </w:rPr>
-      </w:pPr>
-      <w:r>
-        <w:rPr>
-          <w:rFonts w:cs="Calibri" w:cstheme="minorHAnsi"/>
-          <w:sz w:val="18"/>
-          <w:szCs w:val="18"/>
-        </w:rPr>
-      </w:r>
-    </w:p>
-    <w:p>
-      <w:pPr>
-        <w:pStyle w:val="NoSpacing"/>
-        <w:shd w:val="clear" w:color="auto" w:fill="FFFF00"/>
-        <w:rPr>
-          <w:rFonts w:cs="Calibri" w:cstheme="minorHAnsi"/>
-          <w:sz w:val="18"/>
-          <w:szCs w:val="18"/>
-        </w:rPr>
-      </w:pPr>
-      <w:r>
-        <w:rPr>
-          <w:rFonts w:cs="Calibri" w:cstheme="minorHAnsi"/>
-          <w:sz w:val="18"/>
-          <w:szCs w:val="18"/>
-        </w:rPr>
         <w:t>Cursos e Tutoriais:</w:t>
       </w:r>
     </w:p>
@@ -802,7 +756,7 @@
           <w:sz w:val="40"/>
           <w:szCs w:val="18"/>
         </w:rPr>
-        <w:t>GIT – Anotações dos Cursos</w:t>
+        <w:t>GIT – Anotações do Curso</w:t>
       </w:r>
     </w:p>
     <w:p>
@@ -1695,15 +1649,7 @@
       </w:r>
       <w:r>
         <w:rPr/>
-        <w:t xml:space="preserve">mail” e não </w:t>
-      </w:r>
-      <w:r>
-        <w:rPr/>
-        <w:t>somente</w:t>
-      </w:r>
-      <w:r>
-        <w:rPr/>
-        <w:t xml:space="preserve"> “mail”.</w:t>
+        <w:t>mail” e não somente “mail”.</w:t>
       </w:r>
     </w:p>
     <w:p>
@@ -2173,29 +2119,7 @@
           <w:szCs w:val="22"/>
           <w:lang w:val="pt-BR" w:eastAsia="en-US" w:bidi="ar-SA"/>
         </w:rPr>
-        <w:t xml:space="preserve">2-) Faz a atribuição </w:t>
-      </w:r>
-      <w:r>
-        <w:rPr>
-          <w:rFonts w:eastAsia="Calibri" w:cs="" w:cstheme="minorBidi" w:eastAsiaTheme="minorHAnsi"/>
-          <w:color w:val="auto"/>
-          <w:kern w:val="0"/>
-          <w:sz w:val="22"/>
-          <w:szCs w:val="22"/>
-          <w:lang w:val="pt-BR" w:eastAsia="en-US" w:bidi="ar-SA"/>
-        </w:rPr>
-        <w:t>de uma variável</w:t>
-      </w:r>
-      <w:r>
-        <w:rPr>
-          <w:rFonts w:eastAsia="Calibri" w:cs="" w:cstheme="minorBidi" w:eastAsiaTheme="minorHAnsi"/>
-          <w:color w:val="auto"/>
-          <w:kern w:val="0"/>
-          <w:sz w:val="22"/>
-          <w:szCs w:val="22"/>
-          <w:lang w:val="pt-BR" w:eastAsia="en-US" w:bidi="ar-SA"/>
-        </w:rPr>
-        <w:t>:</w:t>
+        <w:t>2-) Faz a atribuição de uma variável:</w:t>
       </w:r>
     </w:p>
     <w:p>
@@ -6029,7 +5953,11 @@
         </w:rPr>
       </w:pPr>
       <w:r>
-        <w:rPr/>
+        <w:rPr>
+          <w:rFonts w:cs="Calibri" w:cstheme="minorHAnsi"/>
+          <w:sz w:val="18"/>
+          <w:szCs w:val="18"/>
+        </w:rPr>
       </w:r>
     </w:p>
     <w:p>
@@ -6641,7 +6569,11 @@
         </w:rPr>
       </w:pPr>
       <w:r>
-        <w:rPr/>
+        <w:rPr>
+          <w:rFonts w:cs="Calibri" w:cstheme="minorHAnsi"/>
+          <w:sz w:val="18"/>
+          <w:szCs w:val="18"/>
+        </w:rPr>
       </w:r>
       <w:r>
         <w:br w:type="page"/>
@@ -6662,28 +6594,24 @@
           <w:sz w:val="18"/>
           <w:szCs w:val="18"/>
         </w:rPr>
-        <w:t xml:space="preserve">Quando for comitar arquivos que já existiam, pode usar o </w:t>
-      </w:r>
-      <w:r>
-        <w:rPr>
-          <w:rFonts w:cs="Calibri" w:cstheme="minorHAnsi"/>
-          <w:sz w:val="18"/>
-          <w:szCs w:val="18"/>
-        </w:rPr>
-        <w:t>parâmetro “a”.</w:t>
-      </w:r>
-    </w:p>
-    <w:p>
-      <w:pPr>
-        <w:pStyle w:val="NoSpacing"/>
-        <w:rPr>
-          <w:rFonts w:cs="Calibri" w:cstheme="minorHAnsi"/>
-          <w:sz w:val="18"/>
-          <w:szCs w:val="18"/>
-        </w:rPr>
-      </w:pPr>
-      <w:r>
-        <w:rPr/>
+        <w:t>Quando for comitar arquivos que já existiam, pode usar o parâmetro “a”.</w:t>
+      </w:r>
+    </w:p>
+    <w:p>
+      <w:pPr>
+        <w:pStyle w:val="NoSpacing"/>
+        <w:rPr>
+          <w:rFonts w:cs="Calibri" w:cstheme="minorHAnsi"/>
+          <w:sz w:val="18"/>
+          <w:szCs w:val="18"/>
+        </w:rPr>
+      </w:pPr>
+      <w:r>
+        <w:rPr>
+          <w:rFonts w:cs="Calibri" w:cstheme="minorHAnsi"/>
+          <w:sz w:val="18"/>
+          <w:szCs w:val="18"/>
+        </w:rPr>
       </w:r>
     </w:p>
     <w:p>
@@ -6724,7 +6652,11 @@
         </w:rPr>
       </w:pPr>
       <w:r>
-        <w:rPr/>
+        <w:rPr>
+          <w:rFonts w:cs="Calibri" w:cstheme="minorHAnsi"/>
+          <w:sz w:val="18"/>
+          <w:szCs w:val="18"/>
+        </w:rPr>
       </w:r>
     </w:p>
     <w:p>
@@ -6853,7 +6785,11 @@
         </w:rPr>
       </w:pPr>
       <w:r>
-        <w:rPr/>
+        <w:rPr>
+          <w:rFonts w:cs="Calibri" w:cstheme="minorHAnsi"/>
+          <w:sz w:val="18"/>
+          <w:szCs w:val="18"/>
+        </w:rPr>
       </w:r>
     </w:p>
     <w:p>
@@ -6867,9 +6803,13 @@
         </w:rPr>
       </w:pPr>
       <w:r>
-        <w:rPr/>
+        <w:rPr>
+          <w:rFonts w:cs="Calibri" w:cstheme="minorHAnsi"/>
+          <w:sz w:val="18"/>
+          <w:szCs w:val="18"/>
+        </w:rPr>
         <w:drawing>
-          <wp:anchor behindDoc="0" distT="0" distB="0" distL="0" distR="0" simplePos="0" locked="0" layoutInCell="1" allowOverlap="1" relativeHeight="16">
+          <wp:anchor behindDoc="0" distT="0" distB="0" distL="0" distR="0" simplePos="0" locked="0" layoutInCell="1" allowOverlap="1" relativeHeight="10">
             <wp:simplePos x="0" y="0"/>
             <wp:positionH relativeFrom="column">
               <wp:align>center</wp:align>
@@ -6984,78 +6924,46 @@
         </w:rPr>
       </w:pPr>
       <w:r>
-        <w:rPr/>
-      </w:r>
-    </w:p>
-    <w:p>
-      <w:pPr>
-        <w:pStyle w:val="NoSpacing"/>
-        <w:rPr>
-          <w:rFonts w:cs="Calibri" w:cstheme="minorHAnsi"/>
-          <w:sz w:val="18"/>
-          <w:szCs w:val="18"/>
-        </w:rPr>
-      </w:pPr>
-      <w:r>
-        <w:rPr>
-          <w:rFonts w:cs="Calibri" w:cstheme="minorHAnsi"/>
-          <w:sz w:val="18"/>
-          <w:szCs w:val="18"/>
-        </w:rPr>
-        <w:t xml:space="preserve">1-) Mostra os </w:t>
-      </w:r>
-      <w:r>
-        <w:rPr>
-          <w:rFonts w:cs="Calibri" w:cstheme="minorHAnsi"/>
-          <w:sz w:val="18"/>
-          <w:szCs w:val="18"/>
-        </w:rPr>
-        <w:t xml:space="preserve">logs </w:t>
-      </w:r>
-      <w:r>
-        <w:rPr>
-          <w:rFonts w:cs="Calibri" w:cstheme="minorHAnsi"/>
-          <w:sz w:val="18"/>
-          <w:szCs w:val="18"/>
-        </w:rPr>
-        <w:t xml:space="preserve">de commit </w:t>
-      </w:r>
-      <w:r>
-        <w:rPr>
-          <w:rFonts w:cs="Calibri" w:cstheme="minorHAnsi"/>
-          <w:sz w:val="18"/>
-          <w:szCs w:val="18"/>
-        </w:rPr>
-        <w:t xml:space="preserve">do Git </w:t>
-      </w:r>
-      <w:r>
-        <w:rPr>
-          <w:rFonts w:cs="Calibri" w:cstheme="minorHAnsi"/>
-          <w:sz w:val="18"/>
-          <w:szCs w:val="18"/>
-        </w:rPr>
-        <w:t>em ordem decrescente de data</w:t>
-      </w:r>
-      <w:r>
-        <w:rPr>
-          <w:rFonts w:cs="Calibri" w:cstheme="minorHAnsi"/>
-          <w:sz w:val="18"/>
-          <w:szCs w:val="18"/>
-        </w:rPr>
-        <w:t>.</w:t>
-      </w:r>
-    </w:p>
-    <w:p>
-      <w:pPr>
-        <w:pStyle w:val="NoSpacing"/>
-        <w:rPr>
-          <w:rFonts w:cs="Calibri" w:cstheme="minorHAnsi"/>
-          <w:sz w:val="18"/>
-          <w:szCs w:val="18"/>
-        </w:rPr>
-      </w:pPr>
-      <w:r>
-        <w:rPr/>
+        <w:rPr>
+          <w:rFonts w:cs="Calibri" w:cstheme="minorHAnsi"/>
+          <w:sz w:val="18"/>
+          <w:szCs w:val="18"/>
+        </w:rPr>
+      </w:r>
+    </w:p>
+    <w:p>
+      <w:pPr>
+        <w:pStyle w:val="NoSpacing"/>
+        <w:rPr>
+          <w:rFonts w:cs="Calibri" w:cstheme="minorHAnsi"/>
+          <w:sz w:val="18"/>
+          <w:szCs w:val="18"/>
+        </w:rPr>
+      </w:pPr>
+      <w:r>
+        <w:rPr>
+          <w:rFonts w:cs="Calibri" w:cstheme="minorHAnsi"/>
+          <w:sz w:val="18"/>
+          <w:szCs w:val="18"/>
+        </w:rPr>
+        <w:t>1-) Mostra os logs de commit do Git em ordem decrescente de data.</w:t>
+      </w:r>
+    </w:p>
+    <w:p>
+      <w:pPr>
+        <w:pStyle w:val="NoSpacing"/>
+        <w:rPr>
+          <w:rFonts w:cs="Calibri" w:cstheme="minorHAnsi"/>
+          <w:sz w:val="18"/>
+          <w:szCs w:val="18"/>
+        </w:rPr>
+      </w:pPr>
+      <w:r>
+        <w:rPr>
+          <w:rFonts w:cs="Calibri" w:cstheme="minorHAnsi"/>
+          <w:sz w:val="18"/>
+          <w:szCs w:val="18"/>
+        </w:rPr>
       </w:r>
     </w:p>
     <w:p>
@@ -7096,7 +7004,11 @@
         </w:rPr>
       </w:pPr>
       <w:r>
-        <w:rPr/>
+        <w:rPr>
+          <w:rFonts w:cs="Calibri" w:cstheme="minorHAnsi"/>
+          <w:sz w:val="18"/>
+          <w:szCs w:val="18"/>
+        </w:rPr>
       </w:r>
     </w:p>
     <w:p>
@@ -7304,7 +7216,11 @@
         </w:rPr>
       </w:pPr>
       <w:r>
-        <w:rPr/>
+        <w:rPr>
+          <w:rFonts w:cs="Calibri" w:cstheme="minorHAnsi"/>
+          <w:sz w:val="18"/>
+          <w:szCs w:val="18"/>
+        </w:rPr>
       </w:r>
     </w:p>
     <w:p>
@@ -7345,7 +7261,11 @@
         </w:rPr>
       </w:pPr>
       <w:r>
-        <w:rPr/>
+        <w:rPr>
+          <w:rFonts w:cs="Calibri" w:cstheme="minorHAnsi"/>
+          <w:sz w:val="18"/>
+          <w:szCs w:val="18"/>
+        </w:rPr>
       </w:r>
     </w:p>
     <w:p>
@@ -7430,28 +7350,24 @@
           <w:sz w:val="18"/>
           <w:szCs w:val="18"/>
         </w:rPr>
-        <w:t xml:space="preserve">3-) </w:t>
-      </w:r>
-      <w:r>
-        <w:rPr>
-          <w:rFonts w:cs="Calibri" w:cstheme="minorHAnsi"/>
-          <w:sz w:val="18"/>
-          <w:szCs w:val="18"/>
-        </w:rPr>
-        <w:t>Resumo dos commits</w:t>
-      </w:r>
-    </w:p>
-    <w:p>
-      <w:pPr>
-        <w:pStyle w:val="NoSpacing"/>
-        <w:rPr>
-          <w:rFonts w:cs="Calibri" w:cstheme="minorHAnsi"/>
-          <w:sz w:val="18"/>
-          <w:szCs w:val="18"/>
-        </w:rPr>
-      </w:pPr>
-      <w:r>
-        <w:rPr/>
+        <w:t>3-) Resumo dos commits</w:t>
+      </w:r>
+    </w:p>
+    <w:p>
+      <w:pPr>
+        <w:pStyle w:val="NoSpacing"/>
+        <w:rPr>
+          <w:rFonts w:cs="Calibri" w:cstheme="minorHAnsi"/>
+          <w:sz w:val="18"/>
+          <w:szCs w:val="18"/>
+        </w:rPr>
+      </w:pPr>
+      <w:r>
+        <w:rPr>
+          <w:rFonts w:cs="Calibri" w:cstheme="minorHAnsi"/>
+          <w:sz w:val="18"/>
+          <w:szCs w:val="18"/>
+        </w:rPr>
       </w:r>
     </w:p>
     <w:p>
@@ -7576,7 +7492,11 @@
         </w:rPr>
       </w:pPr>
       <w:r>
-        <w:rPr/>
+        <w:rPr>
+          <w:rFonts w:cs="Calibri" w:cstheme="minorHAnsi"/>
+          <w:sz w:val="18"/>
+          <w:szCs w:val="18"/>
+        </w:rPr>
       </w:r>
     </w:p>
     <w:p>
@@ -7674,7 +7594,11 @@
         </w:rPr>
       </w:pPr>
       <w:r>
-        <w:rPr/>
+        <w:rPr>
+          <w:rFonts w:cs="Calibri" w:cstheme="minorHAnsi"/>
+          <w:sz w:val="18"/>
+          <w:szCs w:val="18"/>
+        </w:rPr>
       </w:r>
     </w:p>
     <w:p>
@@ -7715,7 +7639,11 @@
         </w:rPr>
       </w:pPr>
       <w:r>
-        <w:rPr/>
+        <w:rPr>
+          <w:rFonts w:cs="Calibri" w:cstheme="minorHAnsi"/>
+          <w:sz w:val="18"/>
+          <w:szCs w:val="18"/>
+        </w:rPr>
       </w:r>
     </w:p>
     <w:p>
@@ -7795,7 +7723,11 @@
         </w:rPr>
       </w:pPr>
       <w:r>
-        <w:rPr/>
+        <w:rPr>
+          <w:rFonts w:cs="Calibri" w:cstheme="minorHAnsi"/>
+          <w:sz w:val="18"/>
+          <w:szCs w:val="18"/>
+        </w:rPr>
       </w:r>
       <w:r>
         <w:br w:type="page"/>
@@ -7829,7 +7761,11 @@
         </w:rPr>
       </w:pPr>
       <w:r>
-        <w:rPr/>
+        <w:rPr>
+          <w:rFonts w:cs="Calibri" w:cstheme="minorHAnsi"/>
+          <w:sz w:val="18"/>
+          <w:szCs w:val="18"/>
+        </w:rPr>
       </w:r>
     </w:p>
     <w:p>
@@ -7870,7 +7806,11 @@
         </w:rPr>
       </w:pPr>
       <w:r>
-        <w:rPr/>
+        <w:rPr>
+          <w:rFonts w:cs="Calibri" w:cstheme="minorHAnsi"/>
+          <w:sz w:val="18"/>
+          <w:szCs w:val="18"/>
+        </w:rPr>
       </w:r>
     </w:p>
     <w:p>
@@ -7987,8 +7927,9 @@
       </w:pPr>
       <w:r>
         <w:rPr>
-          <w:sz w:val="22"/>
-          <w:szCs w:val="22"/>
+          <w:rFonts w:cs="Calibri" w:cstheme="minorHAnsi"/>
+          <w:b/>
+          <w:color w:val="0070C0"/>
         </w:rPr>
       </w:r>
       <w:r>
@@ -8024,7 +7965,11 @@
         </w:rPr>
       </w:pPr>
       <w:r>
-        <w:rPr/>
+        <w:rPr>
+          <w:rFonts w:cs="Calibri" w:cstheme="minorHAnsi"/>
+          <w:sz w:val="18"/>
+          <w:szCs w:val="18"/>
+        </w:rPr>
       </w:r>
     </w:p>
     <w:p>
@@ -8055,7 +8000,11 @@
         </w:rPr>
       </w:pPr>
       <w:r>
-        <w:rPr/>
+        <w:rPr>
+          <w:rFonts w:cs="Calibri" w:cstheme="minorHAnsi"/>
+          <w:sz w:val="18"/>
+          <w:szCs w:val="18"/>
+        </w:rPr>
       </w:r>
     </w:p>
     <w:p>
@@ -8078,8 +8027,11 @@
       <w:r>
         <w:rPr>
           <w:rFonts w:cs="Calibri" w:cstheme="minorHAnsi"/>
+          <w:b/>
+          <w:bCs/>
           <w:i/>
           <w:iCs/>
+          <w:color w:val="00A933"/>
           <w:sz w:val="18"/>
           <w:szCs w:val="18"/>
         </w:rPr>
@@ -8096,7 +8048,11 @@
         </w:rPr>
       </w:pPr>
       <w:r>
-        <w:rPr/>
+        <w:rPr>
+          <w:rFonts w:cs="Calibri" w:cstheme="minorHAnsi"/>
+          <w:sz w:val="18"/>
+          <w:szCs w:val="18"/>
+        </w:rPr>
       </w:r>
     </w:p>
     <w:p>
@@ -8186,23 +8142,7 @@
           <w:sz w:val="18"/>
           <w:szCs w:val="18"/>
         </w:rPr>
-        <w:t xml:space="preserve">- </w:t>
-      </w:r>
-      <w:r>
-        <w:rPr>
-          <w:rFonts w:cs="Calibri" w:cstheme="minorHAnsi"/>
-          <w:sz w:val="18"/>
-          <w:szCs w:val="18"/>
-        </w:rPr>
-        <w:t xml:space="preserve">É necessário que exista </w:t>
-      </w:r>
-      <w:r>
-        <w:rPr>
-          <w:rFonts w:cs="Calibri" w:cstheme="minorHAnsi"/>
-          <w:sz w:val="18"/>
-          <w:szCs w:val="18"/>
-        </w:rPr>
-        <w:t>um repositório remoto.</w:t>
+        <w:t>- É necessário que exista um repositório remoto.</w:t>
       </w:r>
     </w:p>
     <w:p>
@@ -8219,38 +8159,7 @@
           <w:szCs w:val="18"/>
         </w:rPr>
         <w:tab/>
-      </w:r>
-      <w:r>
-        <w:rPr>
-          <w:rFonts w:cs="Calibri" w:cstheme="minorHAnsi"/>
-          <w:sz w:val="18"/>
-          <w:szCs w:val="18"/>
-        </w:rPr>
-        <w:t>N</w:t>
-      </w:r>
-      <w:r>
-        <w:rPr>
-          <w:rFonts w:cs="Calibri" w:cstheme="minorHAnsi"/>
-          <w:sz w:val="18"/>
-          <w:szCs w:val="18"/>
-        </w:rPr>
-        <w:t xml:space="preserve">o caso, </w:t>
-      </w:r>
-      <w:r>
-        <w:rPr>
-          <w:rFonts w:cs="Calibri" w:cstheme="minorHAnsi"/>
-          <w:sz w:val="18"/>
-          <w:szCs w:val="18"/>
-        </w:rPr>
-        <w:t>usarei o G</w:t>
-      </w:r>
-      <w:r>
-        <w:rPr>
-          <w:rFonts w:cs="Calibri" w:cstheme="minorHAnsi"/>
-          <w:sz w:val="18"/>
-          <w:szCs w:val="18"/>
-        </w:rPr>
-        <w:t>itHub</w:t>
+        <w:t>No caso, usarei o GitHub</w:t>
       </w:r>
     </w:p>
     <w:p>
@@ -8267,13 +8176,6 @@
           <w:szCs w:val="18"/>
         </w:rPr>
         <w:tab/>
-      </w:r>
-      <w:r>
-        <w:rPr>
-          <w:rFonts w:cs="Calibri" w:cstheme="minorHAnsi"/>
-          <w:sz w:val="18"/>
-          <w:szCs w:val="18"/>
-        </w:rPr>
         <w:t>Dados da conta no GIT:</w:t>
       </w:r>
     </w:p>
@@ -8321,13 +8223,6 @@
         </w:rPr>
         <w:tab/>
         <w:tab/>
-      </w:r>
-      <w:r>
-        <w:rPr>
-          <w:rFonts w:cs="Calibri" w:cstheme="minorHAnsi"/>
-          <w:sz w:val="18"/>
-          <w:szCs w:val="18"/>
-        </w:rPr>
         <w:t xml:space="preserve">escolher a opção </w:t>
       </w:r>
       <w:r>
@@ -8387,7 +8282,15 @@
         <w:tab/>
         <w:tab/>
         <w:tab/>
-        <w:t>password: consultar arquivo de credenciais</w:t>
+        <w:t xml:space="preserve">password: consultar arquivo de credenciais </w:t>
+      </w:r>
+      <w:r>
+        <w:rPr>
+          <w:rFonts w:cs="Calibri" w:cstheme="minorHAnsi"/>
+          <w:sz w:val="18"/>
+          <w:szCs w:val="18"/>
+        </w:rPr>
+        <w:t>no Google Drive.</w:t>
       </w:r>
     </w:p>
     <w:p>
@@ -8405,13 +8308,6 @@
         </w:rPr>
         <w:tab/>
         <w:tab/>
-      </w:r>
-      <w:r>
-        <w:rPr>
-          <w:rFonts w:cs="Calibri" w:cstheme="minorHAnsi"/>
-          <w:sz w:val="18"/>
-          <w:szCs w:val="18"/>
-        </w:rPr>
         <w:t xml:space="preserve">Ao acessar o Github aparecerá a seguinte tela – observar no destaque, em vermelho, que </w:t>
         <w:tab/>
         <w:tab/>
@@ -8460,11 +8356,7 @@
         </w:rPr>
       </w:pPr>
       <w:r>
-        <w:rPr>
-          <w:rFonts w:cs="Calibri" w:cstheme="minorHAnsi"/>
-          <w:sz w:val="18"/>
-          <w:szCs w:val="18"/>
-        </w:rPr>
+        <w:rPr/>
         <w:drawing>
           <wp:inline distT="0" distB="0" distL="0" distR="0">
             <wp:extent cx="6350635" cy="3139440"/>
@@ -8515,7 +8407,11 @@
         </w:rPr>
       </w:pPr>
       <w:r>
-        <w:rPr/>
+        <w:rPr>
+          <w:rFonts w:cs="Calibri" w:cstheme="minorHAnsi"/>
+          <w:sz w:val="18"/>
+          <w:szCs w:val="18"/>
+        </w:rPr>
       </w:r>
     </w:p>
     <w:p>
@@ -8549,39 +8445,7 @@
           <w:sz w:val="18"/>
           <w:szCs w:val="18"/>
         </w:rPr>
-        <w:t xml:space="preserve">” </w:t>
-      </w:r>
-      <w:r>
-        <w:rPr>
-          <w:rFonts w:cs="Calibri" w:cstheme="minorHAnsi"/>
-          <w:sz w:val="18"/>
-          <w:szCs w:val="18"/>
-        </w:rPr>
-        <w:t>(no menu à direita é a opção “brhavos / CursoGitUdemy”)</w:t>
-      </w:r>
-      <w:r>
-        <w:rPr>
-          <w:rFonts w:cs="Calibri" w:cstheme="minorHAnsi"/>
-          <w:sz w:val="18"/>
-          <w:szCs w:val="18"/>
-        </w:rPr>
-        <w:t xml:space="preserve">, </w:t>
-      </w:r>
-      <w:r>
-        <w:rPr>
-          <w:rFonts w:cs="Calibri" w:cstheme="minorHAnsi"/>
-          <w:sz w:val="18"/>
-          <w:szCs w:val="18"/>
-        </w:rPr>
-        <w:t xml:space="preserve">clicando </w:t>
-      </w:r>
-      <w:r>
-        <w:rPr>
-          <w:rFonts w:cs="Calibri" w:cstheme="minorHAnsi"/>
-          <w:sz w:val="18"/>
-          <w:szCs w:val="18"/>
-        </w:rPr>
-        <w:t>nessa opção vai aparecer a seguinte tela – observar os 2 destaques que indicam o nome do repositório selecionado e o botão verde que precisaremos clicar em seguida:</w:t>
+        <w:t>” (no menu à direita é a opção “brhavos / CursoGitUdemy”), clicando nessa opção vai aparecer a seguinte tela – observar os 2 destaques que indicam o nome do repositório selecionado e o botão verde que precisaremos clicar em seguida:</w:t>
       </w:r>
     </w:p>
     <w:p>
@@ -8595,7 +8459,11 @@
         </w:rPr>
       </w:pPr>
       <w:r>
-        <w:rPr/>
+        <w:rPr>
+          <w:rFonts w:cs="Calibri" w:cstheme="minorHAnsi"/>
+          <w:sz w:val="18"/>
+          <w:szCs w:val="18"/>
+        </w:rPr>
       </w:r>
     </w:p>
     <w:p>
@@ -8609,11 +8477,7 @@
         </w:rPr>
       </w:pPr>
       <w:r>
-        <w:rPr>
-          <w:rFonts w:cs="Calibri" w:cstheme="minorHAnsi"/>
-          <w:sz w:val="18"/>
-          <w:szCs w:val="18"/>
-        </w:rPr>
+        <w:rPr/>
         <w:drawing>
           <wp:inline distT="0" distB="0" distL="0" distR="0">
             <wp:extent cx="6051550" cy="2739390"/>
@@ -8666,15 +8530,7 @@
           <w:sz w:val="18"/>
           <w:szCs w:val="18"/>
         </w:rPr>
-        <w:t>C</w:t>
-      </w:r>
-      <w:r>
-        <w:rPr>
-          <w:rFonts w:cs="Calibri" w:cstheme="minorHAnsi"/>
-          <w:sz w:val="18"/>
-          <w:szCs w:val="18"/>
-        </w:rPr>
-        <w:t>licando no botão verde, chamado “</w:t>
+        <w:t>Clicando no botão verde, chamado “</w:t>
       </w:r>
       <w:r>
         <w:rPr>
@@ -8706,7 +8562,11 @@
         </w:rPr>
       </w:pPr>
       <w:r>
-        <w:rPr/>
+        <w:rPr>
+          <w:rFonts w:cs="Calibri" w:cstheme="minorHAnsi"/>
+          <w:sz w:val="18"/>
+          <w:szCs w:val="18"/>
+        </w:rPr>
       </w:r>
     </w:p>
     <w:p>
@@ -8720,11 +8580,7 @@
         </w:rPr>
       </w:pPr>
       <w:r>
-        <w:rPr>
-          <w:rFonts w:cs="Calibri" w:cstheme="minorHAnsi"/>
-          <w:sz w:val="18"/>
-          <w:szCs w:val="18"/>
-        </w:rPr>
+        <w:rPr/>
         <w:drawing>
           <wp:inline distT="0" distB="0" distL="0" distR="0">
             <wp:extent cx="3074035" cy="2618105"/>
@@ -8775,7 +8631,11 @@
         </w:rPr>
       </w:pPr>
       <w:r>
-        <w:rPr/>
+        <w:rPr>
+          <w:rFonts w:cs="Calibri" w:cstheme="minorHAnsi"/>
+          <w:sz w:val="18"/>
+          <w:szCs w:val="18"/>
+        </w:rPr>
       </w:r>
     </w:p>
     <w:p>
@@ -8794,15 +8654,23 @@
           <w:sz w:val="18"/>
           <w:szCs w:val="18"/>
         </w:rPr>
-        <w:t xml:space="preserve">O </w:t>
-      </w:r>
-      <w:r>
-        <w:rPr>
-          <w:rFonts w:cs="Calibri" w:cstheme="minorHAnsi"/>
-          <w:sz w:val="18"/>
-          <w:szCs w:val="18"/>
-        </w:rPr>
-        <w:t xml:space="preserve">endereço é o seguinte: </w:t>
+        <w:t xml:space="preserve">O endereço </w:t>
+      </w:r>
+      <w:r>
+        <w:rPr>
+          <w:rFonts w:cs="Calibri" w:cstheme="minorHAnsi"/>
+          <w:sz w:val="18"/>
+          <w:szCs w:val="18"/>
+        </w:rPr>
+        <w:t xml:space="preserve">do repositório remoto </w:t>
+      </w:r>
+      <w:r>
+        <w:rPr>
+          <w:rFonts w:cs="Calibri" w:cstheme="minorHAnsi"/>
+          <w:sz w:val="18"/>
+          <w:szCs w:val="18"/>
+        </w:rPr>
+        <w:t xml:space="preserve">é o seguinte: </w:t>
       </w:r>
       <w:r>
         <w:rPr>
@@ -8826,7 +8694,11 @@
         </w:rPr>
       </w:pPr>
       <w:r>
-        <w:rPr/>
+        <w:rPr>
+          <w:rFonts w:cs="Calibri" w:cstheme="minorHAnsi"/>
+          <w:sz w:val="18"/>
+          <w:szCs w:val="18"/>
+        </w:rPr>
       </w:r>
     </w:p>
     <w:p>
@@ -8859,12 +8731,7 @@
       </w:pPr>
       <w:r>
         <w:rPr>
-          <w:rFonts w:eastAsia="Calibri" w:cs="Calibri" w:cstheme="minorHAnsi"/>
-          <w:color w:val="auto"/>
-          <w:kern w:val="0"/>
-          <w:sz w:val="18"/>
-          <w:szCs w:val="18"/>
-          <w:lang w:val="pt-BR" w:eastAsia="en-US" w:bidi="ar-SA"/>
+          <w:b/>
         </w:rPr>
       </w:r>
     </w:p>
@@ -8960,11 +8827,12 @@
       </w:pPr>
       <w:r>
         <w:rPr>
-          <w:sz w:val="22"/>
-          <w:szCs w:val="22"/>
+          <w:rFonts w:cs="Calibri" w:cstheme="minorHAnsi"/>
+          <w:sz w:val="18"/>
+          <w:szCs w:val="18"/>
         </w:rPr>
         <w:drawing>
-          <wp:anchor behindDoc="0" distT="0" distB="0" distL="0" distR="0" simplePos="0" locked="0" layoutInCell="1" allowOverlap="1" relativeHeight="32">
+          <wp:anchor behindDoc="0" distT="0" distB="0" distL="0" distR="0" simplePos="0" locked="0" layoutInCell="1" allowOverlap="1" relativeHeight="11">
             <wp:simplePos x="0" y="0"/>
             <wp:positionH relativeFrom="column">
               <wp:align>center</wp:align>
@@ -9026,15 +8894,7 @@
           <w:sz w:val="18"/>
           <w:szCs w:val="18"/>
         </w:rPr>
-        <w:t>E</w:t>
-      </w:r>
-      <w:r>
-        <w:rPr>
-          <w:rFonts w:cs="Calibri" w:cstheme="minorHAnsi"/>
-          <w:sz w:val="18"/>
-          <w:szCs w:val="18"/>
-        </w:rPr>
-        <w:t>m destaque está o endereço do repositório remoto.</w:t>
+        <w:t>Em destaque está o endereço do repositório remoto.</w:t>
       </w:r>
     </w:p>
     <w:p>
@@ -9048,7 +8908,11 @@
         </w:rPr>
       </w:pPr>
       <w:r>
-        <w:rPr/>
+        <w:rPr>
+          <w:rFonts w:cs="Calibri" w:cstheme="minorHAnsi"/>
+          <w:sz w:val="18"/>
+          <w:szCs w:val="18"/>
+        </w:rPr>
       </w:r>
     </w:p>
     <w:p>
@@ -9124,7 +8988,11 @@
         </w:rPr>
       </w:pPr>
       <w:r>
-        <w:rPr/>
+        <w:rPr>
+          <w:rFonts w:cs="Calibri" w:cstheme="minorHAnsi"/>
+          <w:sz w:val="18"/>
+          <w:szCs w:val="18"/>
+        </w:rPr>
       </w:r>
     </w:p>
     <w:p>
@@ -9173,7 +9041,11 @@
         </w:rPr>
       </w:pPr>
       <w:r>
-        <w:rPr/>
+        <w:rPr>
+          <w:rFonts w:cs="Calibri" w:cstheme="minorHAnsi"/>
+          <w:sz w:val="18"/>
+          <w:szCs w:val="18"/>
+        </w:rPr>
       </w:r>
     </w:p>
     <w:p>
@@ -9201,37 +9073,57 @@
           <w:sz w:val="18"/>
           <w:szCs w:val="18"/>
         </w:rPr>
-        <w:t>get remote -v</w:t>
-      </w:r>
-    </w:p>
-    <w:p>
-      <w:pPr>
-        <w:pStyle w:val="NoSpacing"/>
-        <w:rPr>
-          <w:rFonts w:cs="Calibri" w:cstheme="minorHAnsi"/>
-          <w:sz w:val="18"/>
-          <w:szCs w:val="18"/>
-        </w:rPr>
-      </w:pPr>
-      <w:r>
-        <w:rPr/>
-      </w:r>
-    </w:p>
-    <w:p>
-      <w:pPr>
-        <w:pStyle w:val="NoSpacing"/>
-        <w:rPr>
-          <w:rFonts w:cs="Calibri" w:cstheme="minorHAnsi"/>
-          <w:sz w:val="18"/>
-          <w:szCs w:val="18"/>
-        </w:rPr>
-      </w:pPr>
-      <w:r>
-        <w:rPr>
-          <w:rFonts w:cs="Calibri" w:cstheme="minorHAnsi"/>
-          <w:sz w:val="18"/>
-          <w:szCs w:val="18"/>
-        </w:rPr>
+        <w:t>g</w:t>
+      </w:r>
+      <w:r>
+        <w:rPr>
+          <w:rFonts w:cs="Calibri" w:cstheme="minorHAnsi"/>
+          <w:b/>
+          <w:bCs/>
+          <w:sz w:val="18"/>
+          <w:szCs w:val="18"/>
+        </w:rPr>
+        <w:t>i</w:t>
+      </w:r>
+      <w:r>
+        <w:rPr>
+          <w:rFonts w:cs="Calibri" w:cstheme="minorHAnsi"/>
+          <w:b/>
+          <w:bCs/>
+          <w:sz w:val="18"/>
+          <w:szCs w:val="18"/>
+        </w:rPr>
+        <w:t>t remote -v</w:t>
+      </w:r>
+    </w:p>
+    <w:p>
+      <w:pPr>
+        <w:pStyle w:val="NoSpacing"/>
+        <w:rPr>
+          <w:rFonts w:cs="Calibri" w:cstheme="minorHAnsi"/>
+          <w:sz w:val="18"/>
+          <w:szCs w:val="18"/>
+        </w:rPr>
+      </w:pPr>
+      <w:r>
+        <w:rPr>
+          <w:rFonts w:cs="Calibri" w:cstheme="minorHAnsi"/>
+          <w:sz w:val="18"/>
+          <w:szCs w:val="18"/>
+        </w:rPr>
+      </w:r>
+    </w:p>
+    <w:p>
+      <w:pPr>
+        <w:pStyle w:val="NoSpacing"/>
+        <w:rPr>
+          <w:rFonts w:cs="Calibri" w:cstheme="minorHAnsi"/>
+          <w:sz w:val="18"/>
+          <w:szCs w:val="18"/>
+        </w:rPr>
+      </w:pPr>
+      <w:r>
+        <w:rPr/>
         <w:drawing>
           <wp:inline distT="0" distB="0" distL="0" distR="0">
             <wp:extent cx="6645910" cy="666115"/>
@@ -9281,7 +9173,11 @@
         </w:rPr>
       </w:pPr>
       <w:r>
-        <w:rPr/>
+        <w:rPr>
+          <w:rFonts w:cs="Calibri" w:cstheme="minorHAnsi"/>
+          <w:sz w:val="18"/>
+          <w:szCs w:val="18"/>
+        </w:rPr>
       </w:r>
     </w:p>
     <w:p>
@@ -9316,23 +9212,7 @@
           <w:sz w:val="18"/>
           <w:szCs w:val="18"/>
         </w:rPr>
-        <w:t xml:space="preserve"> de conteúdo </w:t>
-      </w:r>
-      <w:r>
-        <w:rPr>
-          <w:rFonts w:cs="Calibri" w:cstheme="minorHAnsi"/>
-          <w:sz w:val="18"/>
-          <w:szCs w:val="18"/>
-        </w:rPr>
-        <w:t xml:space="preserve">do repositório remoto </w:t>
-      </w:r>
-      <w:r>
-        <w:rPr>
-          <w:rFonts w:cs="Calibri" w:cstheme="minorHAnsi"/>
-          <w:sz w:val="18"/>
-          <w:szCs w:val="18"/>
-        </w:rPr>
-        <w:t>(f</w:t>
+        <w:t xml:space="preserve"> de conteúdo do repositório remoto (f</w:t>
       </w:r>
       <w:r>
         <w:rPr>
@@ -9384,23 +9264,7 @@
           <w:sz w:val="18"/>
           <w:szCs w:val="18"/>
         </w:rPr>
-        <w:t xml:space="preserve"> de conteúdo </w:t>
-      </w:r>
-      <w:r>
-        <w:rPr>
-          <w:rFonts w:cs="Calibri" w:cstheme="minorHAnsi"/>
-          <w:sz w:val="18"/>
-          <w:szCs w:val="18"/>
-        </w:rPr>
-        <w:t xml:space="preserve">do repositório remoto </w:t>
-      </w:r>
-      <w:r>
-        <w:rPr>
-          <w:rFonts w:cs="Calibri" w:cstheme="minorHAnsi"/>
-          <w:sz w:val="18"/>
-          <w:szCs w:val="18"/>
-        </w:rPr>
-        <w:t>(</w:t>
+        <w:t xml:space="preserve"> de conteúdo do repositório remoto (</w:t>
       </w:r>
       <w:r>
         <w:rPr>
@@ -9447,7 +9311,11 @@
         </w:rPr>
       </w:pPr>
       <w:r>
-        <w:rPr/>
+        <w:rPr>
+          <w:rFonts w:cs="Calibri" w:cstheme="minorHAnsi"/>
+          <w:sz w:val="18"/>
+          <w:szCs w:val="18"/>
+        </w:rPr>
       </w:r>
     </w:p>
     <w:p>
@@ -9480,7 +9348,13 @@
         </w:rPr>
       </w:pPr>
       <w:r>
-        <w:rPr/>
+        <w:rPr>
+          <w:rFonts w:cs="Calibri" w:cstheme="minorHAnsi"/>
+          <w:b/>
+          <w:color w:val="0070C0"/>
+          <w:sz w:val="18"/>
+          <w:szCs w:val="18"/>
+        </w:rPr>
       </w:r>
       <w:r>
         <w:br w:type="page"/>
@@ -9490,70 +9364,92 @@
       <w:pPr>
         <w:pStyle w:val="NoSpacing"/>
         <w:rPr>
-          <w:rFonts w:cs="Calibri" w:cstheme="minorHAnsi"/>
-          <w:b/>
+          <w:sz w:val="22"/>
+          <w:szCs w:val="22"/>
+        </w:rPr>
+      </w:pPr>
+      <w:r>
+        <w:rPr>
+          <w:rFonts w:cs="Calibri" w:cstheme="minorHAnsi"/>
           <w:b/>
           <w:color w:val="0070C0"/>
-          <w:sz w:val="18"/>
-          <w:szCs w:val="18"/>
-        </w:rPr>
-      </w:pPr>
-      <w:r>
-        <w:rPr>
-          <w:rFonts w:cs="Calibri" w:cstheme="minorHAnsi"/>
+          <w:sz w:val="22"/>
+          <w:szCs w:val="22"/>
+        </w:rPr>
+        <w:t>GIT PUSH</w:t>
+      </w:r>
+    </w:p>
+    <w:p>
+      <w:pPr>
+        <w:pStyle w:val="NoSpacing"/>
+        <w:rPr>
+          <w:rFonts w:cs="Calibri" w:cstheme="minorHAnsi"/>
+          <w:sz w:val="18"/>
+          <w:szCs w:val="18"/>
+        </w:rPr>
+      </w:pPr>
+      <w:r>
+        <w:rPr>
+          <w:rFonts w:cs="Calibri" w:cstheme="minorHAnsi"/>
+          <w:sz w:val="18"/>
+          <w:szCs w:val="18"/>
+        </w:rPr>
+      </w:r>
+    </w:p>
+    <w:p>
+      <w:pPr>
+        <w:pStyle w:val="NoSpacing"/>
+        <w:rPr>
+          <w:rFonts w:cs="Calibri" w:cstheme="minorHAnsi"/>
+          <w:sz w:val="18"/>
+          <w:szCs w:val="18"/>
+        </w:rPr>
+      </w:pPr>
+      <w:r>
+        <w:rPr>
+          <w:rFonts w:cs="Calibri" w:cstheme="minorHAnsi"/>
+          <w:sz w:val="18"/>
+          <w:szCs w:val="18"/>
+        </w:rPr>
+        <w:t xml:space="preserve">Enviando conteúdo </w:t>
+      </w:r>
+      <w:r>
+        <w:rPr>
+          <w:rFonts w:cs="Calibri" w:cstheme="minorHAnsi"/>
+          <w:sz w:val="18"/>
+          <w:szCs w:val="18"/>
+        </w:rPr>
+        <w:t xml:space="preserve">do repositório local para o repositório </w:t>
+      </w:r>
+      <w:r>
+        <w:rPr>
+          <w:rFonts w:cs="Calibri" w:cstheme="minorHAnsi"/>
+          <w:sz w:val="18"/>
+          <w:szCs w:val="18"/>
+        </w:rPr>
+        <w:t>remoto.</w:t>
+      </w:r>
+    </w:p>
+    <w:p>
+      <w:pPr>
+        <w:pStyle w:val="NoSpacing"/>
+        <w:rPr>
+          <w:rFonts w:cs="Calibri" w:cstheme="minorHAnsi"/>
+          <w:b/>
           <w:b/>
           <w:color w:val="0070C0"/>
           <w:sz w:val="18"/>
           <w:szCs w:val="18"/>
         </w:rPr>
-        <w:t>GIT PUSH</w:t>
-      </w:r>
-    </w:p>
-    <w:p>
-      <w:pPr>
-        <w:pStyle w:val="NoSpacing"/>
-        <w:rPr>
-          <w:rFonts w:cs="Calibri" w:cstheme="minorHAnsi"/>
-          <w:sz w:val="18"/>
-          <w:szCs w:val="18"/>
-        </w:rPr>
-      </w:pPr>
-      <w:r>
-        <w:rPr/>
-      </w:r>
-    </w:p>
-    <w:p>
-      <w:pPr>
-        <w:pStyle w:val="NoSpacing"/>
-        <w:rPr>
-          <w:rFonts w:cs="Calibri" w:cstheme="minorHAnsi"/>
-          <w:sz w:val="18"/>
-          <w:szCs w:val="18"/>
-        </w:rPr>
-      </w:pPr>
-      <w:r>
-        <w:rPr>
-          <w:rFonts w:cs="Calibri" w:cstheme="minorHAnsi"/>
-          <w:sz w:val="18"/>
-          <w:szCs w:val="18"/>
-        </w:rPr>
-        <w:t>Enviando conteúdo para o servidor remoto.</w:t>
-      </w:r>
-    </w:p>
-    <w:p>
-      <w:pPr>
-        <w:pStyle w:val="NoSpacing"/>
-        <w:rPr>
-          <w:rFonts w:cs="Calibri" w:cstheme="minorHAnsi"/>
-          <w:b/>
+      </w:pPr>
+      <w:r>
+        <w:rPr>
+          <w:rFonts w:cs="Calibri" w:cstheme="minorHAnsi"/>
           <w:b/>
           <w:color w:val="0070C0"/>
           <w:sz w:val="18"/>
           <w:szCs w:val="18"/>
         </w:rPr>
-      </w:pPr>
-      <w:r>
-        <w:rPr/>
       </w:r>
     </w:p>
     <w:p>
@@ -9864,6 +9760,20 @@
         </w:rPr>
       </w:pPr>
       <w:r>
+        <w:rPr/>
+      </w:r>
+    </w:p>
+    <w:p>
+      <w:pPr>
+        <w:pStyle w:val="NoSpacing"/>
+        <w:ind w:left="708" w:hanging="0"/>
+        <w:rPr>
+          <w:rFonts w:cs="Calibri" w:cstheme="minorHAnsi"/>
+          <w:sz w:val="18"/>
+          <w:szCs w:val="18"/>
+        </w:rPr>
+      </w:pPr>
+      <w:r>
         <w:rPr>
           <w:rFonts w:cs="Calibri" w:cstheme="minorHAnsi"/>
           <w:sz w:val="18"/>
@@ -9875,7 +9785,7 @@
     <w:p>
       <w:pPr>
         <w:pStyle w:val="NoSpacing"/>
-        <w:ind w:left="708" w:hanging="0"/>
+        <w:ind w:left="1416" w:hanging="0"/>
         <w:rPr>
           <w:rFonts w:cs="Calibri" w:cstheme="minorHAnsi"/>
           <w:sz w:val="18"/>
@@ -9894,7 +9804,7 @@
     <w:p>
       <w:pPr>
         <w:pStyle w:val="NoSpacing"/>
-        <w:ind w:left="708" w:hanging="0"/>
+        <w:ind w:left="1416" w:hanging="0"/>
         <w:rPr>
           <w:rFonts w:cs="Calibri" w:cstheme="minorHAnsi"/>
           <w:sz w:val="18"/>
@@ -9913,7 +9823,7 @@
     <w:p>
       <w:pPr>
         <w:pStyle w:val="NoSpacing"/>
-        <w:ind w:left="708" w:hanging="0"/>
+        <w:ind w:left="1416" w:hanging="0"/>
         <w:rPr>
           <w:rFonts w:cs="Calibri" w:cstheme="minorHAnsi"/>
           <w:sz w:val="18"/>
@@ -10000,7 +9910,7 @@
           <mc:Choice Requires="wps">
             <w:drawing>
               <wp:inline distT="0" distB="0" distL="0" distR="0" wp14:anchorId="5C685E1A">
-                <wp:extent cx="4311650" cy="2752725"/>
+                <wp:extent cx="4312285" cy="2753360"/>
                 <wp:effectExtent l="0" t="0" r="0" b="0"/>
                 <wp:docPr id="28" name="Shape3"/>
                 <a:graphic xmlns:a="http://schemas.openxmlformats.org/drawingml/2006/main">
@@ -10017,7 +9927,7 @@
                       <pic:spPr>
                         <a:xfrm>
                           <a:off x="0" y="0"/>
-                          <a:ext cx="4311000" cy="2752200"/>
+                          <a:ext cx="4311720" cy="2752560"/>
                         </a:xfrm>
                         <a:prstGeom prst="rect">
                           <a:avLst/>
@@ -10058,7 +9968,7 @@
                 <v:path o:extrusionok="f" gradientshapeok="t" o:connecttype="rect"/>
                 <o:lock v:ext="edit" aspectratio="t"/>
               </v:shapetype>
-              <v:shape id="shape_0" ID="Shape3" stroked="f" style="position:absolute;margin-left:0pt;margin-top:-216.75pt;width:339.4pt;height:216.65pt;mso-position-vertical:top" wp14:anchorId="5C685E1A" type="shapetype_75">
+              <v:shape id="shape_0" ID="Shape3" stroked="f" style="position:absolute;margin-left:0pt;margin-top:-216.8pt;width:339.45pt;height:216.7pt;mso-position-vertical:top" wp14:anchorId="5C685E1A" type="shapetype_75">
                 <v:imagedata r:id="rId31" o:detectmouseclick="t"/>
                 <w10:wrap type="none"/>
                 <v:stroke color="#3465a4" joinstyle="round" endcap="flat"/>
@@ -10089,6 +9999,341 @@
       <w:pPr>
         <w:pStyle w:val="NoSpacing"/>
         <w:rPr>
+          <w:rFonts w:cstheme="minorHAnsi"/>
+          <w:color w:val="FFFFFF"/>
+          <w:highlight w:val="darkMagenta"/>
+        </w:rPr>
+      </w:pPr>
+      <w:r>
+        <w:rPr>
+          <w:rFonts w:cs="Calibri" w:cstheme="minorHAnsi"/>
+          <w:b/>
+          <w:color w:val="FFFFFF"/>
+          <w:sz w:val="18"/>
+          <w:szCs w:val="18"/>
+          <w:highlight w:val="darkMagenta"/>
+        </w:rPr>
+        <w:t>Próximas alterações ou implementações:</w:t>
+      </w:r>
+    </w:p>
+    <w:p>
+      <w:pPr>
+        <w:pStyle w:val="NoSpacing"/>
+        <w:rPr>
+          <w:rFonts w:cstheme="minorHAnsi"/>
+          <w:color w:val="FFFFFF"/>
+          <w:highlight w:val="darkMagenta"/>
+        </w:rPr>
+      </w:pPr>
+      <w:r>
+        <w:rPr>
+          <w:rFonts w:cstheme="minorHAnsi"/>
+          <w:color w:val="FFFFFF"/>
+          <w:highlight w:val="darkMagenta"/>
+        </w:rPr>
+      </w:r>
+    </w:p>
+    <w:p>
+      <w:pPr>
+        <w:pStyle w:val="NoSpacing"/>
+        <w:ind w:left="708" w:hanging="0"/>
+        <w:rPr>
+          <w:rFonts w:cstheme="minorHAnsi"/>
+          <w:color w:val="FFFFFF"/>
+          <w:highlight w:val="darkMagenta"/>
+        </w:rPr>
+      </w:pPr>
+      <w:r>
+        <w:rPr>
+          <w:rFonts w:cs="Calibri" w:cstheme="minorHAnsi"/>
+          <w:b/>
+          <w:color w:val="FFFFFF"/>
+          <w:sz w:val="18"/>
+          <w:szCs w:val="18"/>
+          <w:highlight w:val="darkMagenta"/>
+        </w:rPr>
+        <w:t>Na máquina local:</w:t>
+      </w:r>
+    </w:p>
+    <w:p>
+      <w:pPr>
+        <w:pStyle w:val="NoSpacing"/>
+        <w:ind w:left="708" w:hanging="0"/>
+        <w:rPr>
+          <w:rFonts w:cstheme="minorHAnsi"/>
+          <w:color w:val="FFFFFF"/>
+          <w:highlight w:val="darkMagenta"/>
+        </w:rPr>
+      </w:pPr>
+      <w:r>
+        <w:rPr>
+          <w:rFonts w:cs="Calibri" w:cstheme="minorHAnsi"/>
+          <w:b/>
+          <w:color w:val="FFFFFF"/>
+          <w:sz w:val="18"/>
+          <w:szCs w:val="18"/>
+          <w:highlight w:val="darkMagenta"/>
+        </w:rPr>
+        <w:tab/>
+        <w:t>git status</w:t>
+      </w:r>
+    </w:p>
+    <w:p>
+      <w:pPr>
+        <w:pStyle w:val="NoSpacing"/>
+        <w:ind w:left="708" w:hanging="0"/>
+        <w:rPr>
+          <w:rFonts w:cstheme="minorHAnsi"/>
+          <w:color w:val="FFFFFF"/>
+          <w:highlight w:val="darkMagenta"/>
+        </w:rPr>
+      </w:pPr>
+      <w:r>
+        <w:rPr>
+          <w:rFonts w:cs="Calibri" w:cstheme="minorHAnsi"/>
+          <w:b/>
+          <w:color w:val="FFFFFF"/>
+          <w:sz w:val="18"/>
+          <w:szCs w:val="18"/>
+          <w:highlight w:val="darkMagenta"/>
+        </w:rPr>
+        <w:tab/>
+        <w:t xml:space="preserve">git add * </w:t>
+      </w:r>
+      <w:r>
+        <w:rPr>
+          <w:rFonts w:cs="Calibri" w:cstheme="minorHAnsi"/>
+          <w:b/>
+          <w:color w:val="FFFFFF"/>
+          <w:sz w:val="18"/>
+          <w:szCs w:val="18"/>
+          <w:highlight w:val="darkMagenta"/>
+        </w:rPr>
+        <w:t>(fazer esse comento somente se houver algum arquivo em vermelho)</w:t>
+      </w:r>
+    </w:p>
+    <w:p>
+      <w:pPr>
+        <w:pStyle w:val="NoSpacing"/>
+        <w:ind w:left="708" w:hanging="0"/>
+        <w:rPr>
+          <w:rFonts w:cstheme="minorHAnsi"/>
+          <w:color w:val="FFFFFF"/>
+          <w:highlight w:val="darkMagenta"/>
+        </w:rPr>
+      </w:pPr>
+      <w:r>
+        <w:rPr>
+          <w:rFonts w:cs="Calibri" w:cstheme="minorHAnsi"/>
+          <w:b/>
+          <w:color w:val="FFFFFF"/>
+          <w:sz w:val="18"/>
+          <w:szCs w:val="18"/>
+          <w:highlight w:val="darkMagenta"/>
+        </w:rPr>
+        <w:tab/>
+        <w:t>g</w:t>
+      </w:r>
+      <w:r>
+        <w:rPr>
+          <w:rFonts w:cs="Calibri" w:cstheme="minorHAnsi"/>
+          <w:b/>
+          <w:color w:val="FFFFFF"/>
+          <w:sz w:val="18"/>
+          <w:szCs w:val="18"/>
+          <w:highlight w:val="darkMagenta"/>
+        </w:rPr>
+        <w:t>i</w:t>
+      </w:r>
+      <w:r>
+        <w:rPr>
+          <w:rFonts w:cs="Calibri" w:cstheme="minorHAnsi"/>
+          <w:b/>
+          <w:color w:val="FFFFFF"/>
+          <w:sz w:val="18"/>
+          <w:szCs w:val="18"/>
+          <w:highlight w:val="darkMagenta"/>
+        </w:rPr>
+        <w:t>t status</w:t>
+      </w:r>
+    </w:p>
+    <w:p>
+      <w:pPr>
+        <w:pStyle w:val="NoSpacing"/>
+        <w:ind w:left="708" w:hanging="0"/>
+        <w:rPr>
+          <w:rFonts w:cstheme="minorHAnsi"/>
+          <w:color w:val="FFFFFF"/>
+          <w:highlight w:val="darkMagenta"/>
+        </w:rPr>
+      </w:pPr>
+      <w:r>
+        <w:rPr>
+          <w:rFonts w:cs="Calibri" w:cstheme="minorHAnsi"/>
+          <w:b/>
+          <w:color w:val="FFFFFF"/>
+          <w:sz w:val="18"/>
+          <w:szCs w:val="18"/>
+          <w:highlight w:val="darkMagenta"/>
+        </w:rPr>
+        <w:tab/>
+        <w:t>git commit –</w:t>
+      </w:r>
+      <w:r>
+        <w:rPr>
+          <w:rFonts w:cs="Calibri" w:cstheme="minorHAnsi"/>
+          <w:b/>
+          <w:color w:val="FFFFFF"/>
+          <w:sz w:val="18"/>
+          <w:szCs w:val="18"/>
+          <w:highlight w:val="darkMagenta"/>
+        </w:rPr>
+        <w:t>a</w:t>
+      </w:r>
+      <w:r>
+        <w:rPr>
+          <w:rFonts w:cs="Calibri" w:cstheme="minorHAnsi"/>
+          <w:b/>
+          <w:color w:val="FFFFFF"/>
+          <w:sz w:val="18"/>
+          <w:szCs w:val="18"/>
+          <w:highlight w:val="darkMagenta"/>
+        </w:rPr>
+        <w:t>m “</w:t>
+      </w:r>
+      <w:r>
+        <w:rPr>
+          <w:rFonts w:cs="Calibri" w:cstheme="minorHAnsi"/>
+          <w:b/>
+          <w:color w:val="FFFFFF"/>
+          <w:sz w:val="18"/>
+          <w:szCs w:val="18"/>
+          <w:highlight w:val="darkMagenta"/>
+        </w:rPr>
+        <w:t>minha_</w:t>
+      </w:r>
+      <w:r>
+        <w:rPr>
+          <w:rFonts w:eastAsia="Calibri" w:cs="Calibri" w:cstheme="minorHAnsi"/>
+          <w:b/>
+          <w:color w:val="FFFFFF"/>
+          <w:kern w:val="0"/>
+          <w:sz w:val="18"/>
+          <w:szCs w:val="18"/>
+          <w:highlight w:val="darkMagenta"/>
+          <w:lang w:val="pt-BR" w:eastAsia="en-US" w:bidi="ar-SA"/>
+        </w:rPr>
+        <w:t>mensagem</w:t>
+      </w:r>
+      <w:r>
+        <w:rPr>
+          <w:rFonts w:cs="Calibri" w:cstheme="minorHAnsi"/>
+          <w:b/>
+          <w:color w:val="FFFFFF"/>
+          <w:sz w:val="18"/>
+          <w:szCs w:val="18"/>
+          <w:highlight w:val="darkMagenta"/>
+        </w:rPr>
+        <w:t xml:space="preserve">” </w:t>
+      </w:r>
+      <w:r>
+        <w:rPr>
+          <w:rFonts w:cs="Calibri" w:cstheme="minorHAnsi"/>
+          <w:b/>
+          <w:color w:val="FFFFFF"/>
+          <w:sz w:val="18"/>
+          <w:szCs w:val="18"/>
+          <w:highlight w:val="darkMagenta"/>
+        </w:rPr>
+        <w:t xml:space="preserve">(somente se não houver nenhum arquivo em </w:t>
+        <w:tab/>
+        <w:t>vermelho)</w:t>
+      </w:r>
+    </w:p>
+    <w:p>
+      <w:pPr>
+        <w:pStyle w:val="NoSpacing"/>
+        <w:ind w:left="708" w:hanging="0"/>
+        <w:rPr>
+          <w:rFonts w:cstheme="minorHAnsi"/>
+          <w:color w:val="FFFFFF"/>
+          <w:highlight w:val="darkMagenta"/>
+        </w:rPr>
+      </w:pPr>
+      <w:r>
+        <w:rPr>
+          <w:rFonts w:cs="Calibri" w:cstheme="minorHAnsi"/>
+          <w:b/>
+          <w:color w:val="FFFFFF"/>
+          <w:sz w:val="18"/>
+          <w:szCs w:val="18"/>
+          <w:highlight w:val="darkMagenta"/>
+        </w:rPr>
+        <w:tab/>
+        <w:t>git status</w:t>
+      </w:r>
+    </w:p>
+    <w:p>
+      <w:pPr>
+        <w:pStyle w:val="NoSpacing"/>
+        <w:ind w:left="708" w:hanging="0"/>
+        <w:rPr>
+          <w:rFonts w:cstheme="minorHAnsi"/>
+          <w:color w:val="FFFFFF"/>
+          <w:highlight w:val="darkMagenta"/>
+        </w:rPr>
+      </w:pPr>
+      <w:r>
+        <w:rPr>
+          <w:rFonts w:cs="Calibri" w:cstheme="minorHAnsi"/>
+          <w:b/>
+          <w:color w:val="FFFFFF"/>
+          <w:sz w:val="18"/>
+          <w:szCs w:val="18"/>
+          <w:highlight w:val="darkMagenta"/>
+        </w:rPr>
+        <w:tab/>
+        <w:t>git push (somente isso. Não precisa fazer todo o processo da primeira vez)</w:t>
+      </w:r>
+    </w:p>
+    <w:p>
+      <w:pPr>
+        <w:pStyle w:val="NoSpacing"/>
+        <w:rPr>
+          <w:rFonts w:cs="Calibri" w:cstheme="minorHAnsi"/>
+          <w:sz w:val="18"/>
+          <w:szCs w:val="18"/>
+        </w:rPr>
+      </w:pPr>
+      <w:r>
+        <w:rPr>
+          <w:rFonts w:cs="Calibri" w:cstheme="minorHAnsi"/>
+          <w:sz w:val="18"/>
+          <w:szCs w:val="18"/>
+        </w:rPr>
+      </w:r>
+    </w:p>
+    <w:p>
+      <w:pPr>
+        <w:pStyle w:val="NoSpacing"/>
+        <w:rPr>
+          <w:rFonts w:cs="Calibri" w:cstheme="minorHAnsi"/>
+          <w:sz w:val="18"/>
+          <w:szCs w:val="18"/>
+        </w:rPr>
+      </w:pPr>
+      <w:r>
+        <w:rPr>
+          <w:rFonts w:cs="Calibri" w:cstheme="minorHAnsi"/>
+          <w:sz w:val="18"/>
+          <w:szCs w:val="18"/>
+        </w:rPr>
+      </w:r>
+    </w:p>
+    <w:p>
+      <w:pPr>
+        <w:pStyle w:val="NoSpacing"/>
+        <w:rPr>
           <w:rFonts w:cs="Calibri" w:cstheme="minorHAnsi"/>
           <w:b/>
           <w:b/>
@@ -10098,243 +10343,27 @@
         </w:rPr>
       </w:pPr>
       <w:r>
+        <w:rPr/>
+      </w:r>
+      <w:r>
+        <w:br w:type="page"/>
+      </w:r>
+    </w:p>
+    <w:p>
+      <w:pPr>
+        <w:pStyle w:val="NoSpacing"/>
+        <w:rPr>
+          <w:sz w:val="22"/>
+          <w:szCs w:val="22"/>
+        </w:rPr>
+      </w:pPr>
+      <w:r>
         <w:rPr>
           <w:rFonts w:cs="Calibri" w:cstheme="minorHAnsi"/>
           <w:b/>
           <w:color w:val="0070C0"/>
-          <w:sz w:val="18"/>
-          <w:szCs w:val="18"/>
-        </w:rPr>
-        <w:t>Próximas alterações ou implementações:</w:t>
-      </w:r>
-    </w:p>
-    <w:p>
-      <w:pPr>
-        <w:pStyle w:val="NoSpacing"/>
-        <w:ind w:left="708" w:hanging="0"/>
-        <w:rPr>
-          <w:rFonts w:cs="Calibri" w:cstheme="minorHAnsi"/>
-          <w:b/>
-          <w:b/>
-          <w:color w:val="0070C0"/>
-          <w:sz w:val="18"/>
-          <w:szCs w:val="18"/>
-        </w:rPr>
-      </w:pPr>
-      <w:r>
-        <w:rPr>
-          <w:rFonts w:cs="Calibri" w:cstheme="minorHAnsi"/>
-          <w:b/>
-          <w:color w:val="0070C0"/>
-          <w:sz w:val="18"/>
-          <w:szCs w:val="18"/>
-        </w:rPr>
-        <w:t>Na máquina local:</w:t>
-      </w:r>
-    </w:p>
-    <w:p>
-      <w:pPr>
-        <w:pStyle w:val="NoSpacing"/>
-        <w:ind w:left="708" w:hanging="0"/>
-        <w:rPr>
-          <w:rFonts w:cs="Calibri" w:cstheme="minorHAnsi"/>
-          <w:b/>
-          <w:b/>
-          <w:color w:val="0070C0"/>
-          <w:sz w:val="18"/>
-          <w:szCs w:val="18"/>
-        </w:rPr>
-      </w:pPr>
-      <w:r>
-        <w:rPr>
-          <w:rFonts w:cs="Calibri" w:cstheme="minorHAnsi"/>
-          <w:b/>
-          <w:color w:val="0070C0"/>
-          <w:sz w:val="18"/>
-          <w:szCs w:val="18"/>
-        </w:rPr>
-        <w:tab/>
-        <w:t>git status</w:t>
-      </w:r>
-    </w:p>
-    <w:p>
-      <w:pPr>
-        <w:pStyle w:val="NoSpacing"/>
-        <w:ind w:left="708" w:hanging="0"/>
-        <w:rPr>
-          <w:rFonts w:cs="Calibri" w:cstheme="minorHAnsi"/>
-          <w:b/>
-          <w:b/>
-          <w:color w:val="0070C0"/>
-          <w:sz w:val="18"/>
-          <w:szCs w:val="18"/>
-        </w:rPr>
-      </w:pPr>
-      <w:r>
-        <w:rPr>
-          <w:rFonts w:cs="Calibri" w:cstheme="minorHAnsi"/>
-          <w:b/>
-          <w:color w:val="0070C0"/>
-          <w:sz w:val="18"/>
-          <w:szCs w:val="18"/>
-        </w:rPr>
-        <w:tab/>
-        <w:t>git add *</w:t>
-      </w:r>
-    </w:p>
-    <w:p>
-      <w:pPr>
-        <w:pStyle w:val="NoSpacing"/>
-        <w:ind w:left="708" w:hanging="0"/>
-        <w:rPr>
-          <w:rFonts w:cs="Calibri" w:cstheme="minorHAnsi"/>
-          <w:b/>
-          <w:b/>
-          <w:color w:val="0070C0"/>
-          <w:sz w:val="18"/>
-          <w:szCs w:val="18"/>
-        </w:rPr>
-      </w:pPr>
-      <w:r>
-        <w:rPr>
-          <w:rFonts w:cs="Calibri" w:cstheme="minorHAnsi"/>
-          <w:b/>
-          <w:color w:val="0070C0"/>
-          <w:sz w:val="18"/>
-          <w:szCs w:val="18"/>
-        </w:rPr>
-        <w:tab/>
-        <w:t>got status</w:t>
-      </w:r>
-    </w:p>
-    <w:p>
-      <w:pPr>
-        <w:pStyle w:val="NoSpacing"/>
-        <w:ind w:left="708" w:hanging="0"/>
-        <w:rPr>
-          <w:rFonts w:cs="Calibri" w:cstheme="minorHAnsi"/>
-          <w:b/>
-          <w:b/>
-          <w:color w:val="0070C0"/>
-          <w:sz w:val="18"/>
-          <w:szCs w:val="18"/>
-        </w:rPr>
-      </w:pPr>
-      <w:r>
-        <w:rPr>
-          <w:rFonts w:cs="Calibri" w:cstheme="minorHAnsi"/>
-          <w:b/>
-          <w:color w:val="0070C0"/>
-          <w:sz w:val="18"/>
-          <w:szCs w:val="18"/>
-        </w:rPr>
-        <w:tab/>
-        <w:t>git commit –m “xxxxx”</w:t>
-      </w:r>
-    </w:p>
-    <w:p>
-      <w:pPr>
-        <w:pStyle w:val="NoSpacing"/>
-        <w:ind w:left="708" w:hanging="0"/>
-        <w:rPr>
-          <w:rFonts w:cs="Calibri" w:cstheme="minorHAnsi"/>
-          <w:b/>
-          <w:b/>
-          <w:color w:val="0070C0"/>
-          <w:sz w:val="18"/>
-          <w:szCs w:val="18"/>
-        </w:rPr>
-      </w:pPr>
-      <w:r>
-        <w:rPr>
-          <w:rFonts w:cs="Calibri" w:cstheme="minorHAnsi"/>
-          <w:b/>
-          <w:color w:val="0070C0"/>
-          <w:sz w:val="18"/>
-          <w:szCs w:val="18"/>
-        </w:rPr>
-        <w:tab/>
-        <w:t>git status</w:t>
-      </w:r>
-    </w:p>
-    <w:p>
-      <w:pPr>
-        <w:pStyle w:val="NoSpacing"/>
-        <w:ind w:left="708" w:hanging="0"/>
-        <w:rPr>
-          <w:rFonts w:cs="Calibri" w:cstheme="minorHAnsi"/>
-          <w:b/>
-          <w:b/>
-          <w:color w:val="0070C0"/>
-          <w:sz w:val="18"/>
-          <w:szCs w:val="18"/>
-        </w:rPr>
-      </w:pPr>
-      <w:r>
-        <w:rPr>
-          <w:rFonts w:cs="Calibri" w:cstheme="minorHAnsi"/>
-          <w:b/>
-          <w:color w:val="0070C0"/>
-          <w:sz w:val="18"/>
-          <w:szCs w:val="18"/>
-        </w:rPr>
-        <w:tab/>
-        <w:t>git push (somente isso. Não precisa fazer todo o processo da primeira vez)</w:t>
-      </w:r>
-    </w:p>
-    <w:p>
-      <w:pPr>
-        <w:pStyle w:val="NoSpacing"/>
-        <w:rPr>
-          <w:rFonts w:cs="Calibri" w:cstheme="minorHAnsi"/>
-          <w:sz w:val="18"/>
-          <w:szCs w:val="18"/>
-        </w:rPr>
-      </w:pPr>
-      <w:r>
-        <w:rPr>
-          <w:rFonts w:cs="Calibri" w:cstheme="minorHAnsi"/>
-          <w:sz w:val="18"/>
-          <w:szCs w:val="18"/>
-        </w:rPr>
-      </w:r>
-    </w:p>
-    <w:p>
-      <w:pPr>
-        <w:pStyle w:val="NoSpacing"/>
-        <w:rPr>
-          <w:rFonts w:cs="Calibri" w:cstheme="minorHAnsi"/>
-          <w:sz w:val="18"/>
-          <w:szCs w:val="18"/>
-        </w:rPr>
-      </w:pPr>
-      <w:r>
-        <w:rPr>
-          <w:rFonts w:cs="Calibri" w:cstheme="minorHAnsi"/>
-          <w:sz w:val="18"/>
-          <w:szCs w:val="18"/>
-        </w:rPr>
-      </w:r>
-    </w:p>
-    <w:p>
-      <w:pPr>
-        <w:pStyle w:val="NoSpacing"/>
-        <w:rPr>
-          <w:rFonts w:cs="Calibri" w:cstheme="minorHAnsi"/>
-          <w:b/>
-          <w:b/>
-          <w:color w:val="0070C0"/>
-          <w:sz w:val="18"/>
-          <w:szCs w:val="18"/>
-        </w:rPr>
-      </w:pPr>
-      <w:r>
-        <w:rPr>
-          <w:rFonts w:cs="Calibri" w:cstheme="minorHAnsi"/>
-          <w:b/>
-          <w:color w:val="0070C0"/>
-          <w:sz w:val="18"/>
-          <w:szCs w:val="18"/>
+          <w:sz w:val="22"/>
+          <w:szCs w:val="22"/>
         </w:rPr>
         <w:t>GIT PULL</w:t>
       </w:r>
@@ -10349,12 +10378,86 @@
         </w:rPr>
       </w:pPr>
       <w:r>
-        <w:rPr>
-          <w:rFonts w:cs="Calibri" w:cstheme="minorHAnsi"/>
-          <w:sz w:val="18"/>
-          <w:szCs w:val="18"/>
-        </w:rPr>
-        <w:t>Para atualizar os trabalhos a partir do servidor remoto (pegando conteúdo do servidor).</w:t>
+        <w:rPr/>
+      </w:r>
+    </w:p>
+    <w:p>
+      <w:pPr>
+        <w:pStyle w:val="NoSpacing"/>
+        <w:rPr>
+          <w:rFonts w:cs="Calibri" w:cstheme="minorHAnsi"/>
+          <w:sz w:val="18"/>
+          <w:szCs w:val="18"/>
+        </w:rPr>
+      </w:pPr>
+      <w:r>
+        <w:rPr>
+          <w:rFonts w:cs="Calibri" w:cstheme="minorHAnsi"/>
+          <w:sz w:val="18"/>
+          <w:szCs w:val="18"/>
+        </w:rPr>
+        <w:t xml:space="preserve">Para atualizar </w:t>
+      </w:r>
+      <w:r>
+        <w:rPr>
+          <w:rFonts w:cs="Calibri" w:cstheme="minorHAnsi"/>
+          <w:sz w:val="18"/>
+          <w:szCs w:val="18"/>
+        </w:rPr>
+        <w:t xml:space="preserve">o repositório local </w:t>
+      </w:r>
+      <w:r>
+        <w:rPr>
+          <w:rFonts w:cs="Calibri" w:cstheme="minorHAnsi"/>
+          <w:sz w:val="18"/>
+          <w:szCs w:val="18"/>
+        </w:rPr>
+        <w:t>a partir do servidor remoto (</w:t>
+      </w:r>
+      <w:r>
+        <w:rPr>
+          <w:rFonts w:cs="Calibri" w:cstheme="minorHAnsi"/>
+          <w:sz w:val="18"/>
+          <w:szCs w:val="18"/>
+        </w:rPr>
+        <w:t xml:space="preserve">pull = </w:t>
+      </w:r>
+      <w:r>
+        <w:rPr>
+          <w:rFonts w:cs="Calibri" w:cstheme="minorHAnsi"/>
+          <w:sz w:val="18"/>
+          <w:szCs w:val="18"/>
+        </w:rPr>
+        <w:t>pegando conteúdo</w:t>
+      </w:r>
+      <w:r>
+        <w:rPr>
+          <w:rFonts w:cs="Calibri" w:cstheme="minorHAnsi"/>
+          <w:sz w:val="18"/>
+          <w:szCs w:val="18"/>
+        </w:rPr>
+        <w:t>)</w:t>
+      </w:r>
+      <w:r>
+        <w:rPr>
+          <w:rFonts w:cs="Calibri" w:cstheme="minorHAnsi"/>
+          <w:sz w:val="18"/>
+          <w:szCs w:val="18"/>
+        </w:rPr>
+        <w:t>.</w:t>
+      </w:r>
+    </w:p>
+    <w:p>
+      <w:pPr>
+        <w:pStyle w:val="NoSpacing"/>
+        <w:rPr>
+          <w:rFonts w:cs="Calibri" w:cstheme="minorHAnsi"/>
+          <w:sz w:val="18"/>
+          <w:szCs w:val="18"/>
+        </w:rPr>
+      </w:pPr>
+      <w:r>
+        <w:rPr/>
       </w:r>
     </w:p>
     <w:p>
@@ -10370,7 +10473,7 @@
         <w:rPr/>
         <w:drawing>
           <wp:inline distT="0" distB="0" distL="0" distR="0">
-            <wp:extent cx="3260725" cy="1365250"/>
+            <wp:extent cx="5014595" cy="2099310"/>
             <wp:effectExtent l="0" t="0" r="0" b="0"/>
             <wp:docPr id="29" name="Imagem 34" descr=""/>
             <wp:cNvGraphicFramePr>
@@ -10394,7 +10497,7 @@
                   <pic:spPr bwMode="auto">
                     <a:xfrm>
                       <a:off x="0" y="0"/>
-                      <a:ext cx="3260725" cy="1365250"/>
+                      <a:ext cx="5014595" cy="2099310"/>
                     </a:xfrm>
                     <a:prstGeom prst="rect">
                       <a:avLst/>
@@ -10445,74 +10548,87 @@
       <w:pPr>
         <w:pStyle w:val="NoSpacing"/>
         <w:rPr>
-          <w:rFonts w:cs="Calibri" w:cstheme="minorHAnsi"/>
-          <w:b/>
+          <w:sz w:val="22"/>
+          <w:szCs w:val="22"/>
+        </w:rPr>
+      </w:pPr>
+      <w:r>
+        <w:rPr>
+          <w:rFonts w:cs="Calibri" w:cstheme="minorHAnsi"/>
           <w:b/>
           <w:color w:val="0070C0"/>
-          <w:sz w:val="18"/>
-          <w:szCs w:val="18"/>
-        </w:rPr>
-      </w:pPr>
-      <w:r>
-        <w:rPr>
-          <w:rFonts w:cs="Calibri" w:cstheme="minorHAnsi"/>
+          <w:sz w:val="22"/>
+          <w:szCs w:val="22"/>
+        </w:rPr>
+        <w:t>GIT CLONE &lt;ENDEREÇO_DO_PROJETO_NO_SERVIDOR_REMOTO&gt;</w:t>
+      </w:r>
+    </w:p>
+    <w:p>
+      <w:pPr>
+        <w:pStyle w:val="NoSpacing"/>
+        <w:ind w:left="708" w:hanging="0"/>
+        <w:rPr>
+          <w:rFonts w:cs="Calibri" w:cstheme="minorHAnsi"/>
+          <w:b/>
           <w:b/>
           <w:color w:val="0070C0"/>
           <w:sz w:val="18"/>
           <w:szCs w:val="18"/>
         </w:rPr>
-        <w:t>GIT CLONE &lt;ENDEREÇO_DO_PROJETO_NO_SERVIDOR_REMOTO&gt;</w:t>
-      </w:r>
-    </w:p>
-    <w:p>
-      <w:pPr>
-        <w:pStyle w:val="NoSpacing"/>
-        <w:rPr>
-          <w:rFonts w:cs="Calibri" w:cstheme="minorHAnsi"/>
-          <w:b/>
+      </w:pPr>
+      <w:r>
+        <w:rPr>
+          <w:rFonts w:cs="Calibri" w:cstheme="minorHAnsi"/>
           <w:b/>
           <w:color w:val="0070C0"/>
           <w:sz w:val="18"/>
           <w:szCs w:val="18"/>
         </w:rPr>
-      </w:pPr>
-      <w:r>
-        <w:rPr>
-          <w:rFonts w:cs="Calibri" w:cstheme="minorHAnsi"/>
+        <w:t>Obs.: Não colocar na pasta onde já tem controle do GIT.</w:t>
+      </w:r>
+    </w:p>
+    <w:p>
+      <w:pPr>
+        <w:pStyle w:val="NoSpacing"/>
+        <w:ind w:left="708" w:hanging="0"/>
+        <w:rPr>
+          <w:rFonts w:cs="Calibri" w:cstheme="minorHAnsi"/>
+          <w:b/>
           <w:b/>
           <w:color w:val="0070C0"/>
           <w:sz w:val="18"/>
           <w:szCs w:val="18"/>
         </w:rPr>
-        <w:t>Obs.: Não colocar na pasta onde já tem controle do GIT.</w:t>
-      </w:r>
-    </w:p>
-    <w:p>
-      <w:pPr>
-        <w:pStyle w:val="NoSpacing"/>
-        <w:rPr>
-          <w:rFonts w:cs="Calibri" w:cstheme="minorHAnsi"/>
-          <w:b/>
+      </w:pPr>
+      <w:r>
+        <w:rPr>
+          <w:rFonts w:cs="Calibri" w:cstheme="minorHAnsi"/>
           <w:b/>
           <w:color w:val="0070C0"/>
           <w:sz w:val="18"/>
           <w:szCs w:val="18"/>
         </w:rPr>
-      </w:pPr>
-      <w:r>
-        <w:rPr>
-          <w:rFonts w:cs="Calibri" w:cstheme="minorHAnsi"/>
-          <w:b/>
-          <w:color w:val="0070C0"/>
-          <w:sz w:val="18"/>
-          <w:szCs w:val="18"/>
-        </w:rPr>
         <w:t>Obs.: Sugestão – ir na pasta “raiz”</w:t>
       </w:r>
     </w:p>
     <w:p>
       <w:pPr>
         <w:pStyle w:val="NoSpacing"/>
+        <w:ind w:hanging="0"/>
+        <w:rPr>
+          <w:rFonts w:cs="Calibri" w:cstheme="minorHAnsi"/>
+          <w:sz w:val="18"/>
+          <w:szCs w:val="18"/>
+        </w:rPr>
+      </w:pPr>
+      <w:r>
+        <w:rPr/>
+      </w:r>
+    </w:p>
+    <w:p>
+      <w:pPr>
+        <w:pStyle w:val="NoSpacing"/>
+        <w:ind w:hanging="0"/>
         <w:rPr>
           <w:rFonts w:cs="Calibri" w:cstheme="minorHAnsi"/>
           <w:sz w:val="18"/>
@@ -10526,6 +10642,20 @@
           <w:szCs w:val="18"/>
         </w:rPr>
         <w:t>Clonando (baixando) um projeto do servidor remoto para a máquina local.</w:t>
+      </w:r>
+    </w:p>
+    <w:p>
+      <w:pPr>
+        <w:pStyle w:val="NoSpacing"/>
+        <w:ind w:hanging="0"/>
+        <w:rPr>
+          <w:rFonts w:cs="Calibri" w:cstheme="minorHAnsi"/>
+          <w:sz w:val="18"/>
+          <w:szCs w:val="18"/>
+        </w:rPr>
+      </w:pPr>
+      <w:r>
+        <w:rPr/>
       </w:r>
     </w:p>
     <w:p>
@@ -10734,21 +10864,18 @@
           <w:szCs w:val="18"/>
         </w:rPr>
         <w:tab/>
-        <w:t>git commit –m “xxxxx”</w:t>
-      </w:r>
-    </w:p>
-    <w:p>
-      <w:pPr>
-        <w:pStyle w:val="NoSpacing"/>
-        <w:rPr>
-          <w:rFonts w:cs="Calibri" w:cstheme="minorHAnsi"/>
-          <w:b/>
+        <w:t>git commit –</w:t>
+      </w:r>
+      <w:r>
+        <w:rPr>
+          <w:rFonts w:cs="Calibri" w:cstheme="minorHAnsi"/>
           <w:b/>
           <w:color w:val="0070C0"/>
           <w:sz w:val="18"/>
           <w:szCs w:val="18"/>
         </w:rPr>
-      </w:pPr>
+        <w:t>a</w:t>
+      </w:r>
       <w:r>
         <w:rPr>
           <w:rFonts w:cs="Calibri" w:cstheme="minorHAnsi"/>
@@ -10757,6 +10884,29 @@
           <w:sz w:val="18"/>
           <w:szCs w:val="18"/>
         </w:rPr>
+        <w:t>m “xxxxx”</w:t>
+      </w:r>
+    </w:p>
+    <w:p>
+      <w:pPr>
+        <w:pStyle w:val="NoSpacing"/>
+        <w:rPr>
+          <w:rFonts w:cs="Calibri" w:cstheme="minorHAnsi"/>
+          <w:b/>
+          <w:b/>
+          <w:color w:val="0070C0"/>
+          <w:sz w:val="18"/>
+          <w:szCs w:val="18"/>
+        </w:rPr>
+      </w:pPr>
+      <w:r>
+        <w:rPr>
+          <w:rFonts w:cs="Calibri" w:cstheme="minorHAnsi"/>
+          <w:b/>
+          <w:color w:val="0070C0"/>
+          <w:sz w:val="18"/>
+          <w:szCs w:val="18"/>
+        </w:rPr>
         <w:tab/>
         <w:t>git status</w:t>
       </w:r>
@@ -10817,7 +10967,23 @@
           <w:sz w:val="18"/>
           <w:szCs w:val="18"/>
         </w:rPr>
-        <w:t>Desfazendo as coisas (voltando conteúdo dos arquivos modificado)</w:t>
+        <w:t>Desfazendo as coisas (voltando conteúdo dos arquivos modificado</w:t>
+      </w:r>
+      <w:r>
+        <w:rPr>
+          <w:rFonts w:cs="Calibri" w:cstheme="minorHAnsi"/>
+          <w:sz w:val="18"/>
+          <w:szCs w:val="18"/>
+        </w:rPr>
+        <w:t>s</w:t>
+      </w:r>
+      <w:r>
+        <w:rPr>
+          <w:rFonts w:cs="Calibri" w:cstheme="minorHAnsi"/>
+          <w:sz w:val="18"/>
+          <w:szCs w:val="18"/>
+        </w:rPr>
+        <w:t>)</w:t>
       </w:r>
     </w:p>
     <w:p>

</xml_diff>